<commit_message>
Report - Jinsu 11/4 13:50
</commit_message>
<xml_diff>
--- a/6780_Team_Reformed AI_Progress_Report_Version1.0.docx
+++ b/6780_Team_Reformed AI_Progress_Report_Version1.0.docx
@@ -1000,16 +1000,7 @@
           <w:color w:val="000000"/>
           <w:shd w:val="clear" w:color="auto" w:fill="FFFFFF"/>
         </w:rPr>
-        <w:t>What causes people choose one side over the other? We all agree that people are different. Does people’s age, gender, education level, occupation, family income and the city they live determine opinions they bear? Do their religion and cultural environment impact the choices they make</w:t>
-      </w:r>
-      <w:proofErr w:type="gramStart"/>
-      <w:r>
-        <w:rPr>
-          <w:rFonts w:ascii="Times New Roman" w:hAnsi="Times New Roman" w:cs="Times New Roman"/>
-          <w:color w:val="000000"/>
-          <w:shd w:val="clear" w:color="auto" w:fill="FFFFFF"/>
-        </w:rPr>
-        <w:t xml:space="preserve">? </w:t>
+        <w:t xml:space="preserve">What causes people choose one side over the other? We all agree that people are different. Does people’s age, gender, education level, occupation, family income and the city they live determine opinions they bear? Do their religion and cultural environment impact the choices they make? </w:t>
       </w:r>
       <w:r>
         <w:rPr>
@@ -1017,7 +1008,6 @@
         </w:rPr>
         <w:t xml:space="preserve"> </w:t>
       </w:r>
-      <w:proofErr w:type="gramEnd"/>
     </w:p>
     <w:p>
       <w:pPr>
@@ -1066,21 +1056,7 @@
         <w:rPr>
           <w:rFonts w:ascii="Times New Roman" w:hAnsi="Times New Roman" w:cs="Times New Roman"/>
         </w:rPr>
-        <w:t xml:space="preserve"> against public healthcare living </w:t>
-      </w:r>
-      <w:proofErr w:type="gramStart"/>
-      <w:r>
-        <w:rPr>
-          <w:rFonts w:ascii="Times New Roman" w:hAnsi="Times New Roman" w:cs="Times New Roman"/>
-        </w:rPr>
-        <w:t>in order to</w:t>
-      </w:r>
-      <w:proofErr w:type="gramEnd"/>
-      <w:r>
-        <w:rPr>
-          <w:rFonts w:ascii="Times New Roman" w:hAnsi="Times New Roman" w:cs="Times New Roman"/>
-        </w:rPr>
-        <w:t xml:space="preserve"> target ads </w:t>
+        <w:t xml:space="preserve"> against public healthcare living in order to target ads </w:t>
       </w:r>
       <w:r>
         <w:rPr>
@@ -1428,21 +1404,7 @@
         <w:rPr>
           <w:rFonts w:ascii="Times New Roman" w:hAnsi="Times New Roman" w:cs="Times New Roman"/>
         </w:rPr>
-        <w:t xml:space="preserve">Categorical Features. There </w:t>
-      </w:r>
-      <w:proofErr w:type="gramStart"/>
-      <w:r>
-        <w:rPr>
-          <w:rFonts w:ascii="Times New Roman" w:hAnsi="Times New Roman" w:cs="Times New Roman"/>
-        </w:rPr>
-        <w:t>are</w:t>
-      </w:r>
-      <w:proofErr w:type="gramEnd"/>
-      <w:r>
-        <w:rPr>
-          <w:rFonts w:ascii="Times New Roman" w:hAnsi="Times New Roman" w:cs="Times New Roman"/>
-        </w:rPr>
-        <w:t xml:space="preserve"> total 16</w:t>
+        <w:t>Categorical Features. There are total 16</w:t>
       </w:r>
       <w:r>
         <w:rPr>
@@ -1648,25 +1610,7 @@
                 <w:b/>
                 <w:bCs/>
               </w:rPr>
-              <w:t xml:space="preserve">% </w:t>
-            </w:r>
-            <w:proofErr w:type="gramStart"/>
-            <w:r>
-              <w:rPr>
-                <w:rFonts w:ascii="Times New Roman" w:hAnsi="Times New Roman" w:cs="Times New Roman"/>
-                <w:b/>
-                <w:bCs/>
-              </w:rPr>
-              <w:t>of</w:t>
-            </w:r>
-            <w:proofErr w:type="gramEnd"/>
-            <w:r>
-              <w:rPr>
-                <w:rFonts w:ascii="Times New Roman" w:hAnsi="Times New Roman" w:cs="Times New Roman"/>
-                <w:b/>
-                <w:bCs/>
-              </w:rPr>
-              <w:t xml:space="preserve"> Missing</w:t>
+              <w:t>% of Missing</w:t>
             </w:r>
           </w:p>
         </w:tc>
@@ -11930,18 +11874,8 @@
                 <w:sz w:val="20"/>
                 <w:szCs w:val="20"/>
               </w:rPr>
-              <w:t xml:space="preserve">Some- </w:t>
-            </w:r>
-            <w:proofErr w:type="gramStart"/>
-            <w:r>
-              <w:rPr>
-                <w:rFonts w:ascii="Times New Roman" w:hAnsi="Times New Roman" w:cs="Times New Roman"/>
-                <w:sz w:val="20"/>
-                <w:szCs w:val="20"/>
-              </w:rPr>
-              <w:t>i.e,...</w:t>
-            </w:r>
-            <w:proofErr w:type="gramEnd"/>
+              <w:t>Some- i.e,...</w:t>
+            </w:r>
           </w:p>
         </w:tc>
         <w:tc>
@@ -13895,18 +13829,8 @@
                 <w:sz w:val="20"/>
                 <w:szCs w:val="20"/>
               </w:rPr>
-              <w:t xml:space="preserve">Not </w:t>
-            </w:r>
-            <w:proofErr w:type="gramStart"/>
-            <w:r>
-              <w:rPr>
-                <w:rFonts w:ascii="Times New Roman" w:hAnsi="Times New Roman" w:cs="Times New Roman"/>
-                <w:sz w:val="20"/>
-                <w:szCs w:val="20"/>
-              </w:rPr>
-              <w:t>adequa..</w:t>
-            </w:r>
-            <w:proofErr w:type="gramEnd"/>
+              <w:t>Not adequa..</w:t>
+            </w:r>
           </w:p>
         </w:tc>
         <w:tc>
@@ -17666,23 +17590,13 @@
                 <w:szCs w:val="20"/>
               </w:rPr>
             </w:pPr>
-            <w:proofErr w:type="gramStart"/>
-            <w:r>
-              <w:rPr>
-                <w:rFonts w:ascii="Times New Roman" w:hAnsi="Times New Roman" w:cs="Times New Roman"/>
-                <w:sz w:val="20"/>
-                <w:szCs w:val="20"/>
-              </w:rPr>
-              <w:t>All of</w:t>
-            </w:r>
-            <w:proofErr w:type="gramEnd"/>
-            <w:r>
-              <w:rPr>
-                <w:rFonts w:ascii="Times New Roman" w:hAnsi="Times New Roman" w:cs="Times New Roman"/>
-                <w:sz w:val="20"/>
-                <w:szCs w:val="20"/>
-              </w:rPr>
-              <w:t xml:space="preserve"> the...</w:t>
+            <w:r>
+              <w:rPr>
+                <w:rFonts w:ascii="Times New Roman" w:hAnsi="Times New Roman" w:cs="Times New Roman"/>
+                <w:sz w:val="20"/>
+                <w:szCs w:val="20"/>
+              </w:rPr>
+              <w:t>All of the...</w:t>
             </w:r>
           </w:p>
         </w:tc>
@@ -46121,25 +46035,7 @@
                 <w:b/>
                 <w:bCs/>
               </w:rPr>
-              <w:t xml:space="preserve">% </w:t>
-            </w:r>
-            <w:proofErr w:type="gramStart"/>
-            <w:r>
-              <w:rPr>
-                <w:rFonts w:ascii="Times New Roman" w:hAnsi="Times New Roman" w:cs="Times New Roman"/>
-                <w:b/>
-                <w:bCs/>
-              </w:rPr>
-              <w:t>of</w:t>
-            </w:r>
-            <w:proofErr w:type="gramEnd"/>
-            <w:r>
-              <w:rPr>
-                <w:rFonts w:ascii="Times New Roman" w:hAnsi="Times New Roman" w:cs="Times New Roman"/>
-                <w:b/>
-                <w:bCs/>
-              </w:rPr>
-              <w:t xml:space="preserve"> Missing</w:t>
+              <w:t>% of Missing</w:t>
             </w:r>
           </w:p>
         </w:tc>
@@ -47523,15 +47419,7 @@
           <w:sz w:val="22"/>
           <w:szCs w:val="22"/>
         </w:rPr>
-        <w:t xml:space="preserve">Table </w:t>
-      </w:r>
-      <w:r>
-        <w:rPr>
-          <w:b/>
-          <w:sz w:val="22"/>
-          <w:szCs w:val="22"/>
-        </w:rPr>
-        <w:t>3</w:t>
+        <w:t>Table 3</w:t>
       </w:r>
       <w:r>
         <w:rPr>
@@ -47831,14 +47719,7 @@
                 <w:rFonts w:ascii="Times New Roman" w:eastAsia="Times New Roman" w:hAnsi="Times New Roman" w:cs="Times New Roman"/>
                 <w:color w:val="000000"/>
               </w:rPr>
-              <w:t>Delete</w:t>
-            </w:r>
-            <w:r>
-              <w:rPr>
-                <w:rFonts w:ascii="Times New Roman" w:eastAsia="Times New Roman" w:hAnsi="Times New Roman" w:cs="Times New Roman"/>
-                <w:color w:val="000000"/>
-              </w:rPr>
-              <w:t xml:space="preserve"> features</w:t>
+              <w:t>Delete features</w:t>
             </w:r>
           </w:p>
         </w:tc>
@@ -49278,15 +49159,7 @@
                 <w:sz w:val="20"/>
                 <w:szCs w:val="20"/>
               </w:rPr>
-              <w:t>1</w:t>
-            </w:r>
-            <w:r>
-              <w:rPr>
-                <w:rFonts w:ascii="Times New Roman" w:hAnsi="Times New Roman" w:cs="Times New Roman"/>
-                <w:sz w:val="20"/>
-                <w:szCs w:val="20"/>
-              </w:rPr>
-              <w:t>3</w:t>
+              <w:t>13</w:t>
             </w:r>
           </w:p>
         </w:tc>
@@ -52681,17 +52554,104 @@
                 <w:sz w:val="20"/>
                 <w:szCs w:val="20"/>
               </w:rPr>
-              <w:t xml:space="preserve">, </w:t>
-            </w:r>
-            <w:r>
+              <w:t>, 61.60%</w:t>
+            </w:r>
+          </w:p>
+        </w:tc>
+        <w:tc>
+          <w:tcPr>
+            <w:tcW w:w="2227" w:type="dxa"/>
+            <w:vMerge/>
+          </w:tcPr>
+          <w:p>
+            <w:pPr>
+              <w:jc w:val="center"/>
+            </w:pPr>
+          </w:p>
+        </w:tc>
+      </w:tr>
+      <w:tr>
+        <w:tc>
+          <w:tcPr>
+            <w:tcW w:w="594" w:type="dxa"/>
+          </w:tcPr>
+          <w:p>
+            <w:pPr>
+              <w:rPr>
+                <w:rFonts w:ascii="Times New Roman" w:hAnsi="Times New Roman" w:cs="Times New Roman"/>
+                <w:sz w:val="20"/>
+                <w:szCs w:val="20"/>
+              </w:rPr>
+            </w:pPr>
+            <w:r>
+              <w:rPr>
+                <w:rFonts w:ascii="Times New Roman" w:hAnsi="Times New Roman" w:cs="Times New Roman"/>
+                <w:sz w:val="20"/>
+                <w:szCs w:val="20"/>
+              </w:rPr>
+              <w:t>42</w:t>
+            </w:r>
+          </w:p>
+        </w:tc>
+        <w:tc>
+          <w:tcPr>
+            <w:tcW w:w="3320" w:type="dxa"/>
+          </w:tcPr>
+          <w:p>
+            <w:pPr>
+              <w:rPr>
+                <w:rFonts w:ascii="Times New Roman" w:hAnsi="Times New Roman" w:cs="Times New Roman"/>
+                <w:sz w:val="20"/>
+                <w:szCs w:val="20"/>
+              </w:rPr>
+            </w:pPr>
+            <w:r>
+              <w:rPr>
+                <w:rFonts w:ascii="Times New Roman" w:hAnsi="Times New Roman" w:cs="Times New Roman"/>
+                <w:sz w:val="20"/>
+                <w:szCs w:val="20"/>
+              </w:rPr>
+              <w:t>MEDIA12</w:t>
+            </w:r>
+          </w:p>
+        </w:tc>
+        <w:tc>
+          <w:tcPr>
+            <w:tcW w:w="1944" w:type="dxa"/>
+          </w:tcPr>
+          <w:p>
+            <w:pPr>
+              <w:jc w:val="center"/>
+              <w:rPr>
+                <w:rFonts w:ascii="Times New Roman" w:hAnsi="Times New Roman" w:cs="Times New Roman"/>
+                <w:sz w:val="20"/>
+                <w:szCs w:val="20"/>
+              </w:rPr>
+            </w:pPr>
+            <w:r>
+              <w:rPr>
+                <w:rFonts w:ascii="Times New Roman" w:hAnsi="Times New Roman" w:cs="Times New Roman"/>
+                <w:sz w:val="20"/>
+                <w:szCs w:val="20"/>
+              </w:rPr>
+              <w:t>0</w:t>
+            </w:r>
+          </w:p>
+        </w:tc>
+        <w:tc>
+          <w:tcPr>
+            <w:tcW w:w="1877" w:type="dxa"/>
+          </w:tcPr>
+          <w:p>
+            <w:pPr>
+              <w:jc w:val="center"/>
               <w:rPr>
                 <w:rFonts w:ascii="Times New Roman" w:eastAsia="Times New Roman" w:hAnsi="Times New Roman" w:cs="Times New Roman"/>
                 <w:color w:val="000000"/>
                 <w:sz w:val="20"/>
                 <w:szCs w:val="20"/>
               </w:rPr>
-              <w:t>61.60</w:t>
-            </w:r>
+            </w:pPr>
             <w:r>
               <w:rPr>
                 <w:rFonts w:ascii="Times New Roman" w:eastAsia="Times New Roman" w:hAnsi="Times New Roman" w:cs="Times New Roman"/>
@@ -52699,7 +52659,25 @@
                 <w:sz w:val="20"/>
                 <w:szCs w:val="20"/>
               </w:rPr>
-              <w:t>%</w:t>
+              <w:t>High Card</w:t>
+            </w:r>
+            <w:r>
+              <w:rPr>
+                <w:rFonts w:ascii="Times New Roman" w:eastAsia="Times New Roman" w:hAnsi="Times New Roman" w:cs="Times New Roman"/>
+                <w:color w:val="000000"/>
+                <w:sz w:val="20"/>
+                <w:szCs w:val="20"/>
+              </w:rPr>
+              <w:t>.</w:t>
+            </w:r>
+            <w:r>
+              <w:rPr>
+                <w:rFonts w:ascii="Times New Roman" w:eastAsia="Times New Roman" w:hAnsi="Times New Roman" w:cs="Times New Roman"/>
+                <w:color w:val="000000"/>
+                <w:sz w:val="20"/>
+                <w:szCs w:val="20"/>
+              </w:rPr>
+              <w:t>, 60.03%</w:t>
             </w:r>
           </w:p>
         </w:tc>
@@ -52734,7 +52712,7 @@
                 <w:sz w:val="20"/>
                 <w:szCs w:val="20"/>
               </w:rPr>
-              <w:t>42</w:t>
+              <w:t>43</w:t>
             </w:r>
           </w:p>
         </w:tc>
@@ -52756,7 +52734,7 @@
                 <w:sz w:val="20"/>
                 <w:szCs w:val="20"/>
               </w:rPr>
-              <w:t>MEDIA12</w:t>
+              <w:t>MEDIA13</w:t>
             </w:r>
           </w:p>
         </w:tc>
@@ -52822,17 +52800,104 @@
                 <w:sz w:val="20"/>
                 <w:szCs w:val="20"/>
               </w:rPr>
-              <w:t xml:space="preserve">, </w:t>
-            </w:r>
-            <w:r>
+              <w:t>, 70.36%</w:t>
+            </w:r>
+          </w:p>
+        </w:tc>
+        <w:tc>
+          <w:tcPr>
+            <w:tcW w:w="2227" w:type="dxa"/>
+            <w:vMerge/>
+          </w:tcPr>
+          <w:p>
+            <w:pPr>
+              <w:jc w:val="center"/>
+            </w:pPr>
+          </w:p>
+        </w:tc>
+      </w:tr>
+      <w:tr>
+        <w:tc>
+          <w:tcPr>
+            <w:tcW w:w="594" w:type="dxa"/>
+          </w:tcPr>
+          <w:p>
+            <w:pPr>
+              <w:rPr>
+                <w:rFonts w:ascii="Times New Roman" w:hAnsi="Times New Roman" w:cs="Times New Roman"/>
+                <w:sz w:val="20"/>
+                <w:szCs w:val="20"/>
+              </w:rPr>
+            </w:pPr>
+            <w:r>
+              <w:rPr>
+                <w:rFonts w:ascii="Times New Roman" w:hAnsi="Times New Roman" w:cs="Times New Roman"/>
+                <w:sz w:val="20"/>
+                <w:szCs w:val="20"/>
+              </w:rPr>
+              <w:t>44</w:t>
+            </w:r>
+          </w:p>
+        </w:tc>
+        <w:tc>
+          <w:tcPr>
+            <w:tcW w:w="3320" w:type="dxa"/>
+          </w:tcPr>
+          <w:p>
+            <w:pPr>
+              <w:rPr>
+                <w:rFonts w:ascii="Times New Roman" w:hAnsi="Times New Roman" w:cs="Times New Roman"/>
+                <w:sz w:val="20"/>
+                <w:szCs w:val="20"/>
+              </w:rPr>
+            </w:pPr>
+            <w:r>
+              <w:rPr>
+                <w:rFonts w:ascii="Times New Roman" w:hAnsi="Times New Roman" w:cs="Times New Roman"/>
+                <w:sz w:val="20"/>
+                <w:szCs w:val="20"/>
+              </w:rPr>
+              <w:t>MEDIA14</w:t>
+            </w:r>
+          </w:p>
+        </w:tc>
+        <w:tc>
+          <w:tcPr>
+            <w:tcW w:w="1944" w:type="dxa"/>
+          </w:tcPr>
+          <w:p>
+            <w:pPr>
+              <w:jc w:val="center"/>
+              <w:rPr>
+                <w:rFonts w:ascii="Times New Roman" w:hAnsi="Times New Roman" w:cs="Times New Roman"/>
+                <w:sz w:val="20"/>
+                <w:szCs w:val="20"/>
+              </w:rPr>
+            </w:pPr>
+            <w:r>
+              <w:rPr>
+                <w:rFonts w:ascii="Times New Roman" w:hAnsi="Times New Roman" w:cs="Times New Roman"/>
+                <w:sz w:val="20"/>
+                <w:szCs w:val="20"/>
+              </w:rPr>
+              <w:t>0</w:t>
+            </w:r>
+          </w:p>
+        </w:tc>
+        <w:tc>
+          <w:tcPr>
+            <w:tcW w:w="1877" w:type="dxa"/>
+          </w:tcPr>
+          <w:p>
+            <w:pPr>
+              <w:jc w:val="center"/>
               <w:rPr>
                 <w:rFonts w:ascii="Times New Roman" w:eastAsia="Times New Roman" w:hAnsi="Times New Roman" w:cs="Times New Roman"/>
                 <w:color w:val="000000"/>
                 <w:sz w:val="20"/>
                 <w:szCs w:val="20"/>
               </w:rPr>
-              <w:t>60.03</w:t>
-            </w:r>
+            </w:pPr>
             <w:r>
               <w:rPr>
                 <w:rFonts w:ascii="Times New Roman" w:eastAsia="Times New Roman" w:hAnsi="Times New Roman" w:cs="Times New Roman"/>
@@ -52840,7 +52905,25 @@
                 <w:sz w:val="20"/>
                 <w:szCs w:val="20"/>
               </w:rPr>
-              <w:t>%</w:t>
+              <w:t>High Card</w:t>
+            </w:r>
+            <w:r>
+              <w:rPr>
+                <w:rFonts w:ascii="Times New Roman" w:eastAsia="Times New Roman" w:hAnsi="Times New Roman" w:cs="Times New Roman"/>
+                <w:color w:val="000000"/>
+                <w:sz w:val="20"/>
+                <w:szCs w:val="20"/>
+              </w:rPr>
+              <w:t>.</w:t>
+            </w:r>
+            <w:r>
+              <w:rPr>
+                <w:rFonts w:ascii="Times New Roman" w:eastAsia="Times New Roman" w:hAnsi="Times New Roman" w:cs="Times New Roman"/>
+                <w:color w:val="000000"/>
+                <w:sz w:val="20"/>
+                <w:szCs w:val="20"/>
+              </w:rPr>
+              <w:t>, 78.61%</w:t>
             </w:r>
           </w:p>
         </w:tc>
@@ -52875,7 +52958,7 @@
                 <w:sz w:val="20"/>
                 <w:szCs w:val="20"/>
               </w:rPr>
-              <w:t>43</w:t>
+              <w:t>45</w:t>
             </w:r>
           </w:p>
         </w:tc>
@@ -52897,7 +52980,7 @@
                 <w:sz w:val="20"/>
                 <w:szCs w:val="20"/>
               </w:rPr>
-              <w:t>MEDIA13</w:t>
+              <w:t>MEDIA17</w:t>
             </w:r>
           </w:p>
         </w:tc>
@@ -52963,17 +53046,104 @@
                 <w:sz w:val="20"/>
                 <w:szCs w:val="20"/>
               </w:rPr>
-              <w:t xml:space="preserve">, </w:t>
-            </w:r>
-            <w:r>
+              <w:t>, 62.84%</w:t>
+            </w:r>
+          </w:p>
+        </w:tc>
+        <w:tc>
+          <w:tcPr>
+            <w:tcW w:w="2227" w:type="dxa"/>
+            <w:vMerge/>
+          </w:tcPr>
+          <w:p>
+            <w:pPr>
+              <w:jc w:val="center"/>
+            </w:pPr>
+          </w:p>
+        </w:tc>
+      </w:tr>
+      <w:tr>
+        <w:tc>
+          <w:tcPr>
+            <w:tcW w:w="594" w:type="dxa"/>
+          </w:tcPr>
+          <w:p>
+            <w:pPr>
+              <w:rPr>
+                <w:rFonts w:ascii="Times New Roman" w:hAnsi="Times New Roman" w:cs="Times New Roman"/>
+                <w:sz w:val="20"/>
+                <w:szCs w:val="20"/>
+              </w:rPr>
+            </w:pPr>
+            <w:r>
+              <w:rPr>
+                <w:rFonts w:ascii="Times New Roman" w:hAnsi="Times New Roman" w:cs="Times New Roman"/>
+                <w:sz w:val="20"/>
+                <w:szCs w:val="20"/>
+              </w:rPr>
+              <w:t>46</w:t>
+            </w:r>
+          </w:p>
+        </w:tc>
+        <w:tc>
+          <w:tcPr>
+            <w:tcW w:w="3320" w:type="dxa"/>
+          </w:tcPr>
+          <w:p>
+            <w:pPr>
+              <w:rPr>
+                <w:rFonts w:ascii="Times New Roman" w:hAnsi="Times New Roman" w:cs="Times New Roman"/>
+                <w:sz w:val="20"/>
+                <w:szCs w:val="20"/>
+              </w:rPr>
+            </w:pPr>
+            <w:r>
+              <w:rPr>
+                <w:rFonts w:ascii="Times New Roman" w:hAnsi="Times New Roman" w:cs="Times New Roman"/>
+                <w:sz w:val="20"/>
+                <w:szCs w:val="20"/>
+              </w:rPr>
+              <w:t>CHILDCARE3</w:t>
+            </w:r>
+          </w:p>
+        </w:tc>
+        <w:tc>
+          <w:tcPr>
+            <w:tcW w:w="1944" w:type="dxa"/>
+          </w:tcPr>
+          <w:p>
+            <w:pPr>
+              <w:jc w:val="center"/>
+              <w:rPr>
+                <w:rFonts w:ascii="Times New Roman" w:hAnsi="Times New Roman" w:cs="Times New Roman"/>
+                <w:sz w:val="20"/>
+                <w:szCs w:val="20"/>
+              </w:rPr>
+            </w:pPr>
+            <w:r>
+              <w:rPr>
+                <w:rFonts w:ascii="Times New Roman" w:hAnsi="Times New Roman" w:cs="Times New Roman"/>
+                <w:sz w:val="20"/>
+                <w:szCs w:val="20"/>
+              </w:rPr>
+              <w:t>0</w:t>
+            </w:r>
+          </w:p>
+        </w:tc>
+        <w:tc>
+          <w:tcPr>
+            <w:tcW w:w="1877" w:type="dxa"/>
+          </w:tcPr>
+          <w:p>
+            <w:pPr>
+              <w:jc w:val="center"/>
               <w:rPr>
                 <w:rFonts w:ascii="Times New Roman" w:eastAsia="Times New Roman" w:hAnsi="Times New Roman" w:cs="Times New Roman"/>
                 <w:color w:val="000000"/>
                 <w:sz w:val="20"/>
                 <w:szCs w:val="20"/>
               </w:rPr>
-              <w:t>70.36</w:t>
-            </w:r>
+            </w:pPr>
             <w:r>
               <w:rPr>
                 <w:rFonts w:ascii="Times New Roman" w:eastAsia="Times New Roman" w:hAnsi="Times New Roman" w:cs="Times New Roman"/>
@@ -52981,7 +53151,25 @@
                 <w:sz w:val="20"/>
                 <w:szCs w:val="20"/>
               </w:rPr>
-              <w:t>%</w:t>
+              <w:t>High Card</w:t>
+            </w:r>
+            <w:r>
+              <w:rPr>
+                <w:rFonts w:ascii="Times New Roman" w:eastAsia="Times New Roman" w:hAnsi="Times New Roman" w:cs="Times New Roman"/>
+                <w:color w:val="000000"/>
+                <w:sz w:val="20"/>
+                <w:szCs w:val="20"/>
+              </w:rPr>
+              <w:t>.</w:t>
+            </w:r>
+            <w:r>
+              <w:rPr>
+                <w:rFonts w:ascii="Times New Roman" w:eastAsia="Times New Roman" w:hAnsi="Times New Roman" w:cs="Times New Roman"/>
+                <w:color w:val="000000"/>
+                <w:sz w:val="20"/>
+                <w:szCs w:val="20"/>
+              </w:rPr>
+              <w:t>, 80.18%</w:t>
             </w:r>
           </w:p>
         </w:tc>
@@ -53016,7 +53204,7 @@
                 <w:sz w:val="20"/>
                 <w:szCs w:val="20"/>
               </w:rPr>
-              <w:t>44</w:t>
+              <w:t>47</w:t>
             </w:r>
           </w:p>
         </w:tc>
@@ -53038,7 +53226,7 @@
                 <w:sz w:val="20"/>
                 <w:szCs w:val="20"/>
               </w:rPr>
-              <w:t>MEDIA14</w:t>
+              <w:t>DEMOGRAPHIC6</w:t>
             </w:r>
           </w:p>
         </w:tc>
@@ -53104,17 +53292,104 @@
                 <w:sz w:val="20"/>
                 <w:szCs w:val="20"/>
               </w:rPr>
-              <w:t xml:space="preserve">, </w:t>
-            </w:r>
-            <w:r>
+              <w:t>, 94.55%</w:t>
+            </w:r>
+          </w:p>
+        </w:tc>
+        <w:tc>
+          <w:tcPr>
+            <w:tcW w:w="2227" w:type="dxa"/>
+            <w:vMerge/>
+          </w:tcPr>
+          <w:p>
+            <w:pPr>
+              <w:jc w:val="center"/>
+            </w:pPr>
+          </w:p>
+        </w:tc>
+      </w:tr>
+      <w:tr>
+        <w:tc>
+          <w:tcPr>
+            <w:tcW w:w="594" w:type="dxa"/>
+          </w:tcPr>
+          <w:p>
+            <w:pPr>
+              <w:rPr>
+                <w:rFonts w:ascii="Times New Roman" w:hAnsi="Times New Roman" w:cs="Times New Roman"/>
+                <w:sz w:val="20"/>
+                <w:szCs w:val="20"/>
+              </w:rPr>
+            </w:pPr>
+            <w:r>
+              <w:rPr>
+                <w:rFonts w:ascii="Times New Roman" w:hAnsi="Times New Roman" w:cs="Times New Roman"/>
+                <w:sz w:val="20"/>
+                <w:szCs w:val="20"/>
+              </w:rPr>
+              <w:t>48</w:t>
+            </w:r>
+          </w:p>
+        </w:tc>
+        <w:tc>
+          <w:tcPr>
+            <w:tcW w:w="3320" w:type="dxa"/>
+          </w:tcPr>
+          <w:p>
+            <w:pPr>
+              <w:rPr>
+                <w:rFonts w:ascii="Times New Roman" w:hAnsi="Times New Roman" w:cs="Times New Roman"/>
+                <w:sz w:val="20"/>
+                <w:szCs w:val="20"/>
+              </w:rPr>
+            </w:pPr>
+            <w:r>
+              <w:rPr>
+                <w:rFonts w:ascii="Times New Roman" w:hAnsi="Times New Roman" w:cs="Times New Roman"/>
+                <w:sz w:val="20"/>
+                <w:szCs w:val="20"/>
+              </w:rPr>
+              <w:t>DEMOGRAPHIC7</w:t>
+            </w:r>
+          </w:p>
+        </w:tc>
+        <w:tc>
+          <w:tcPr>
+            <w:tcW w:w="1944" w:type="dxa"/>
+          </w:tcPr>
+          <w:p>
+            <w:pPr>
+              <w:jc w:val="center"/>
+              <w:rPr>
+                <w:rFonts w:ascii="Times New Roman" w:hAnsi="Times New Roman" w:cs="Times New Roman"/>
+                <w:sz w:val="20"/>
+                <w:szCs w:val="20"/>
+              </w:rPr>
+            </w:pPr>
+            <w:r>
+              <w:rPr>
+                <w:rFonts w:ascii="Times New Roman" w:hAnsi="Times New Roman" w:cs="Times New Roman"/>
+                <w:sz w:val="20"/>
+                <w:szCs w:val="20"/>
+              </w:rPr>
+              <w:t>0</w:t>
+            </w:r>
+          </w:p>
+        </w:tc>
+        <w:tc>
+          <w:tcPr>
+            <w:tcW w:w="1877" w:type="dxa"/>
+          </w:tcPr>
+          <w:p>
+            <w:pPr>
+              <w:jc w:val="center"/>
               <w:rPr>
                 <w:rFonts w:ascii="Times New Roman" w:eastAsia="Times New Roman" w:hAnsi="Times New Roman" w:cs="Times New Roman"/>
                 <w:color w:val="000000"/>
                 <w:sz w:val="20"/>
                 <w:szCs w:val="20"/>
               </w:rPr>
-              <w:t>78.61</w:t>
-            </w:r>
+            </w:pPr>
             <w:r>
               <w:rPr>
                 <w:rFonts w:ascii="Times New Roman" w:eastAsia="Times New Roman" w:hAnsi="Times New Roman" w:cs="Times New Roman"/>
@@ -53122,7 +53397,25 @@
                 <w:sz w:val="20"/>
                 <w:szCs w:val="20"/>
               </w:rPr>
-              <w:t>%</w:t>
+              <w:t>High Card</w:t>
+            </w:r>
+            <w:r>
+              <w:rPr>
+                <w:rFonts w:ascii="Times New Roman" w:eastAsia="Times New Roman" w:hAnsi="Times New Roman" w:cs="Times New Roman"/>
+                <w:color w:val="000000"/>
+                <w:sz w:val="20"/>
+                <w:szCs w:val="20"/>
+              </w:rPr>
+              <w:t>.</w:t>
+            </w:r>
+            <w:r>
+              <w:rPr>
+                <w:rFonts w:ascii="Times New Roman" w:eastAsia="Times New Roman" w:hAnsi="Times New Roman" w:cs="Times New Roman"/>
+                <w:color w:val="000000"/>
+                <w:sz w:val="20"/>
+                <w:szCs w:val="20"/>
+              </w:rPr>
+              <w:t>, 88.85%</w:t>
             </w:r>
           </w:p>
         </w:tc>
@@ -53157,7 +53450,7 @@
                 <w:sz w:val="20"/>
                 <w:szCs w:val="20"/>
               </w:rPr>
-              <w:t>45</w:t>
+              <w:t>49</w:t>
             </w:r>
           </w:p>
         </w:tc>
@@ -53179,7 +53472,7 @@
                 <w:sz w:val="20"/>
                 <w:szCs w:val="20"/>
               </w:rPr>
-              <w:t>MEDIA17</w:t>
+              <w:t>DEMOGRAPHIC12</w:t>
             </w:r>
           </w:p>
         </w:tc>
@@ -53245,605 +53538,7 @@
                 <w:sz w:val="20"/>
                 <w:szCs w:val="20"/>
               </w:rPr>
-              <w:t xml:space="preserve">, </w:t>
-            </w:r>
-            <w:r>
-              <w:rPr>
-                <w:rFonts w:ascii="Times New Roman" w:eastAsia="Times New Roman" w:hAnsi="Times New Roman" w:cs="Times New Roman"/>
-                <w:color w:val="000000"/>
-                <w:sz w:val="20"/>
-                <w:szCs w:val="20"/>
-              </w:rPr>
-              <w:t>62.84</w:t>
-            </w:r>
-            <w:r>
-              <w:rPr>
-                <w:rFonts w:ascii="Times New Roman" w:eastAsia="Times New Roman" w:hAnsi="Times New Roman" w:cs="Times New Roman"/>
-                <w:color w:val="000000"/>
-                <w:sz w:val="20"/>
-                <w:szCs w:val="20"/>
-              </w:rPr>
-              <w:t>%</w:t>
-            </w:r>
-          </w:p>
-        </w:tc>
-        <w:tc>
-          <w:tcPr>
-            <w:tcW w:w="2227" w:type="dxa"/>
-            <w:vMerge/>
-          </w:tcPr>
-          <w:p>
-            <w:pPr>
-              <w:jc w:val="center"/>
-            </w:pPr>
-          </w:p>
-        </w:tc>
-      </w:tr>
-      <w:tr>
-        <w:tc>
-          <w:tcPr>
-            <w:tcW w:w="594" w:type="dxa"/>
-          </w:tcPr>
-          <w:p>
-            <w:pPr>
-              <w:rPr>
-                <w:rFonts w:ascii="Times New Roman" w:hAnsi="Times New Roman" w:cs="Times New Roman"/>
-                <w:sz w:val="20"/>
-                <w:szCs w:val="20"/>
-              </w:rPr>
-            </w:pPr>
-            <w:r>
-              <w:rPr>
-                <w:rFonts w:ascii="Times New Roman" w:hAnsi="Times New Roman" w:cs="Times New Roman"/>
-                <w:sz w:val="20"/>
-                <w:szCs w:val="20"/>
-              </w:rPr>
-              <w:t>46</w:t>
-            </w:r>
-          </w:p>
-        </w:tc>
-        <w:tc>
-          <w:tcPr>
-            <w:tcW w:w="3320" w:type="dxa"/>
-          </w:tcPr>
-          <w:p>
-            <w:pPr>
-              <w:rPr>
-                <w:rFonts w:ascii="Times New Roman" w:hAnsi="Times New Roman" w:cs="Times New Roman"/>
-                <w:sz w:val="20"/>
-                <w:szCs w:val="20"/>
-              </w:rPr>
-            </w:pPr>
-            <w:r>
-              <w:rPr>
-                <w:rFonts w:ascii="Times New Roman" w:hAnsi="Times New Roman" w:cs="Times New Roman"/>
-                <w:sz w:val="20"/>
-                <w:szCs w:val="20"/>
-              </w:rPr>
-              <w:t>CHILDCARE3</w:t>
-            </w:r>
-          </w:p>
-        </w:tc>
-        <w:tc>
-          <w:tcPr>
-            <w:tcW w:w="1944" w:type="dxa"/>
-          </w:tcPr>
-          <w:p>
-            <w:pPr>
-              <w:jc w:val="center"/>
-              <w:rPr>
-                <w:rFonts w:ascii="Times New Roman" w:hAnsi="Times New Roman" w:cs="Times New Roman"/>
-                <w:sz w:val="20"/>
-                <w:szCs w:val="20"/>
-              </w:rPr>
-            </w:pPr>
-            <w:r>
-              <w:rPr>
-                <w:rFonts w:ascii="Times New Roman" w:hAnsi="Times New Roman" w:cs="Times New Roman"/>
-                <w:sz w:val="20"/>
-                <w:szCs w:val="20"/>
-              </w:rPr>
-              <w:t>0</w:t>
-            </w:r>
-          </w:p>
-        </w:tc>
-        <w:tc>
-          <w:tcPr>
-            <w:tcW w:w="1877" w:type="dxa"/>
-          </w:tcPr>
-          <w:p>
-            <w:pPr>
-              <w:jc w:val="center"/>
-              <w:rPr>
-                <w:rFonts w:ascii="Times New Roman" w:eastAsia="Times New Roman" w:hAnsi="Times New Roman" w:cs="Times New Roman"/>
-                <w:color w:val="000000"/>
-                <w:sz w:val="20"/>
-                <w:szCs w:val="20"/>
-              </w:rPr>
-            </w:pPr>
-            <w:r>
-              <w:rPr>
-                <w:rFonts w:ascii="Times New Roman" w:eastAsia="Times New Roman" w:hAnsi="Times New Roman" w:cs="Times New Roman"/>
-                <w:color w:val="000000"/>
-                <w:sz w:val="20"/>
-                <w:szCs w:val="20"/>
-              </w:rPr>
-              <w:t>High Card</w:t>
-            </w:r>
-            <w:r>
-              <w:rPr>
-                <w:rFonts w:ascii="Times New Roman" w:eastAsia="Times New Roman" w:hAnsi="Times New Roman" w:cs="Times New Roman"/>
-                <w:color w:val="000000"/>
-                <w:sz w:val="20"/>
-                <w:szCs w:val="20"/>
-              </w:rPr>
-              <w:t>.</w:t>
-            </w:r>
-            <w:r>
-              <w:rPr>
-                <w:rFonts w:ascii="Times New Roman" w:eastAsia="Times New Roman" w:hAnsi="Times New Roman" w:cs="Times New Roman"/>
-                <w:color w:val="000000"/>
-                <w:sz w:val="20"/>
-                <w:szCs w:val="20"/>
-              </w:rPr>
-              <w:t xml:space="preserve">, </w:t>
-            </w:r>
-            <w:r>
-              <w:rPr>
-                <w:rFonts w:ascii="Times New Roman" w:eastAsia="Times New Roman" w:hAnsi="Times New Roman" w:cs="Times New Roman"/>
-                <w:color w:val="000000"/>
-                <w:sz w:val="20"/>
-                <w:szCs w:val="20"/>
-              </w:rPr>
-              <w:t>80.18</w:t>
-            </w:r>
-            <w:r>
-              <w:rPr>
-                <w:rFonts w:ascii="Times New Roman" w:eastAsia="Times New Roman" w:hAnsi="Times New Roman" w:cs="Times New Roman"/>
-                <w:color w:val="000000"/>
-                <w:sz w:val="20"/>
-                <w:szCs w:val="20"/>
-              </w:rPr>
-              <w:t>%</w:t>
-            </w:r>
-          </w:p>
-        </w:tc>
-        <w:tc>
-          <w:tcPr>
-            <w:tcW w:w="2227" w:type="dxa"/>
-            <w:vMerge/>
-          </w:tcPr>
-          <w:p>
-            <w:pPr>
-              <w:jc w:val="center"/>
-            </w:pPr>
-          </w:p>
-        </w:tc>
-      </w:tr>
-      <w:tr>
-        <w:tc>
-          <w:tcPr>
-            <w:tcW w:w="594" w:type="dxa"/>
-          </w:tcPr>
-          <w:p>
-            <w:pPr>
-              <w:rPr>
-                <w:rFonts w:ascii="Times New Roman" w:hAnsi="Times New Roman" w:cs="Times New Roman"/>
-                <w:sz w:val="20"/>
-                <w:szCs w:val="20"/>
-              </w:rPr>
-            </w:pPr>
-            <w:r>
-              <w:rPr>
-                <w:rFonts w:ascii="Times New Roman" w:hAnsi="Times New Roman" w:cs="Times New Roman"/>
-                <w:sz w:val="20"/>
-                <w:szCs w:val="20"/>
-              </w:rPr>
-              <w:t>47</w:t>
-            </w:r>
-          </w:p>
-        </w:tc>
-        <w:tc>
-          <w:tcPr>
-            <w:tcW w:w="3320" w:type="dxa"/>
-          </w:tcPr>
-          <w:p>
-            <w:pPr>
-              <w:rPr>
-                <w:rFonts w:ascii="Times New Roman" w:hAnsi="Times New Roman" w:cs="Times New Roman"/>
-                <w:sz w:val="20"/>
-                <w:szCs w:val="20"/>
-              </w:rPr>
-            </w:pPr>
-            <w:r>
-              <w:rPr>
-                <w:rFonts w:ascii="Times New Roman" w:hAnsi="Times New Roman" w:cs="Times New Roman"/>
-                <w:sz w:val="20"/>
-                <w:szCs w:val="20"/>
-              </w:rPr>
-              <w:t>DEMOGRAPHIC6</w:t>
-            </w:r>
-          </w:p>
-        </w:tc>
-        <w:tc>
-          <w:tcPr>
-            <w:tcW w:w="1944" w:type="dxa"/>
-          </w:tcPr>
-          <w:p>
-            <w:pPr>
-              <w:jc w:val="center"/>
-              <w:rPr>
-                <w:rFonts w:ascii="Times New Roman" w:hAnsi="Times New Roman" w:cs="Times New Roman"/>
-                <w:sz w:val="20"/>
-                <w:szCs w:val="20"/>
-              </w:rPr>
-            </w:pPr>
-            <w:r>
-              <w:rPr>
-                <w:rFonts w:ascii="Times New Roman" w:hAnsi="Times New Roman" w:cs="Times New Roman"/>
-                <w:sz w:val="20"/>
-                <w:szCs w:val="20"/>
-              </w:rPr>
-              <w:t>0</w:t>
-            </w:r>
-          </w:p>
-        </w:tc>
-        <w:tc>
-          <w:tcPr>
-            <w:tcW w:w="1877" w:type="dxa"/>
-          </w:tcPr>
-          <w:p>
-            <w:pPr>
-              <w:jc w:val="center"/>
-              <w:rPr>
-                <w:rFonts w:ascii="Times New Roman" w:eastAsia="Times New Roman" w:hAnsi="Times New Roman" w:cs="Times New Roman"/>
-                <w:color w:val="000000"/>
-                <w:sz w:val="20"/>
-                <w:szCs w:val="20"/>
-              </w:rPr>
-            </w:pPr>
-            <w:r>
-              <w:rPr>
-                <w:rFonts w:ascii="Times New Roman" w:eastAsia="Times New Roman" w:hAnsi="Times New Roman" w:cs="Times New Roman"/>
-                <w:color w:val="000000"/>
-                <w:sz w:val="20"/>
-                <w:szCs w:val="20"/>
-              </w:rPr>
-              <w:t>High Card</w:t>
-            </w:r>
-            <w:r>
-              <w:rPr>
-                <w:rFonts w:ascii="Times New Roman" w:eastAsia="Times New Roman" w:hAnsi="Times New Roman" w:cs="Times New Roman"/>
-                <w:color w:val="000000"/>
-                <w:sz w:val="20"/>
-                <w:szCs w:val="20"/>
-              </w:rPr>
-              <w:t>.</w:t>
-            </w:r>
-            <w:r>
-              <w:rPr>
-                <w:rFonts w:ascii="Times New Roman" w:eastAsia="Times New Roman" w:hAnsi="Times New Roman" w:cs="Times New Roman"/>
-                <w:color w:val="000000"/>
-                <w:sz w:val="20"/>
-                <w:szCs w:val="20"/>
-              </w:rPr>
-              <w:t xml:space="preserve">, </w:t>
-            </w:r>
-            <w:r>
-              <w:rPr>
-                <w:rFonts w:ascii="Times New Roman" w:eastAsia="Times New Roman" w:hAnsi="Times New Roman" w:cs="Times New Roman"/>
-                <w:color w:val="000000"/>
-                <w:sz w:val="20"/>
-                <w:szCs w:val="20"/>
-              </w:rPr>
-              <w:t>94.55</w:t>
-            </w:r>
-            <w:r>
-              <w:rPr>
-                <w:rFonts w:ascii="Times New Roman" w:eastAsia="Times New Roman" w:hAnsi="Times New Roman" w:cs="Times New Roman"/>
-                <w:color w:val="000000"/>
-                <w:sz w:val="20"/>
-                <w:szCs w:val="20"/>
-              </w:rPr>
-              <w:t>%</w:t>
-            </w:r>
-          </w:p>
-        </w:tc>
-        <w:tc>
-          <w:tcPr>
-            <w:tcW w:w="2227" w:type="dxa"/>
-            <w:vMerge/>
-          </w:tcPr>
-          <w:p>
-            <w:pPr>
-              <w:jc w:val="center"/>
-            </w:pPr>
-          </w:p>
-        </w:tc>
-      </w:tr>
-      <w:tr>
-        <w:tc>
-          <w:tcPr>
-            <w:tcW w:w="594" w:type="dxa"/>
-          </w:tcPr>
-          <w:p>
-            <w:pPr>
-              <w:rPr>
-                <w:rFonts w:ascii="Times New Roman" w:hAnsi="Times New Roman" w:cs="Times New Roman"/>
-                <w:sz w:val="20"/>
-                <w:szCs w:val="20"/>
-              </w:rPr>
-            </w:pPr>
-            <w:r>
-              <w:rPr>
-                <w:rFonts w:ascii="Times New Roman" w:hAnsi="Times New Roman" w:cs="Times New Roman"/>
-                <w:sz w:val="20"/>
-                <w:szCs w:val="20"/>
-              </w:rPr>
-              <w:t>48</w:t>
-            </w:r>
-          </w:p>
-        </w:tc>
-        <w:tc>
-          <w:tcPr>
-            <w:tcW w:w="3320" w:type="dxa"/>
-          </w:tcPr>
-          <w:p>
-            <w:pPr>
-              <w:rPr>
-                <w:rFonts w:ascii="Times New Roman" w:hAnsi="Times New Roman" w:cs="Times New Roman"/>
-                <w:sz w:val="20"/>
-                <w:szCs w:val="20"/>
-              </w:rPr>
-            </w:pPr>
-            <w:r>
-              <w:rPr>
-                <w:rFonts w:ascii="Times New Roman" w:hAnsi="Times New Roman" w:cs="Times New Roman"/>
-                <w:sz w:val="20"/>
-                <w:szCs w:val="20"/>
-              </w:rPr>
-              <w:t>DEMOGRAPHIC</w:t>
-            </w:r>
-            <w:r>
-              <w:rPr>
-                <w:rFonts w:ascii="Times New Roman" w:hAnsi="Times New Roman" w:cs="Times New Roman"/>
-                <w:sz w:val="20"/>
-                <w:szCs w:val="20"/>
-              </w:rPr>
-              <w:t>7</w:t>
-            </w:r>
-          </w:p>
-        </w:tc>
-        <w:tc>
-          <w:tcPr>
-            <w:tcW w:w="1944" w:type="dxa"/>
-          </w:tcPr>
-          <w:p>
-            <w:pPr>
-              <w:jc w:val="center"/>
-              <w:rPr>
-                <w:rFonts w:ascii="Times New Roman" w:hAnsi="Times New Roman" w:cs="Times New Roman"/>
-                <w:sz w:val="20"/>
-                <w:szCs w:val="20"/>
-              </w:rPr>
-            </w:pPr>
-            <w:r>
-              <w:rPr>
-                <w:rFonts w:ascii="Times New Roman" w:hAnsi="Times New Roman" w:cs="Times New Roman"/>
-                <w:sz w:val="20"/>
-                <w:szCs w:val="20"/>
-              </w:rPr>
-              <w:t>0</w:t>
-            </w:r>
-          </w:p>
-        </w:tc>
-        <w:tc>
-          <w:tcPr>
-            <w:tcW w:w="1877" w:type="dxa"/>
-          </w:tcPr>
-          <w:p>
-            <w:pPr>
-              <w:jc w:val="center"/>
-              <w:rPr>
-                <w:rFonts w:ascii="Times New Roman" w:eastAsia="Times New Roman" w:hAnsi="Times New Roman" w:cs="Times New Roman"/>
-                <w:color w:val="000000"/>
-                <w:sz w:val="20"/>
-                <w:szCs w:val="20"/>
-              </w:rPr>
-            </w:pPr>
-            <w:r>
-              <w:rPr>
-                <w:rFonts w:ascii="Times New Roman" w:eastAsia="Times New Roman" w:hAnsi="Times New Roman" w:cs="Times New Roman"/>
-                <w:color w:val="000000"/>
-                <w:sz w:val="20"/>
-                <w:szCs w:val="20"/>
-              </w:rPr>
-              <w:t>High Card</w:t>
-            </w:r>
-            <w:r>
-              <w:rPr>
-                <w:rFonts w:ascii="Times New Roman" w:eastAsia="Times New Roman" w:hAnsi="Times New Roman" w:cs="Times New Roman"/>
-                <w:color w:val="000000"/>
-                <w:sz w:val="20"/>
-                <w:szCs w:val="20"/>
-              </w:rPr>
-              <w:t>.</w:t>
-            </w:r>
-            <w:r>
-              <w:rPr>
-                <w:rFonts w:ascii="Times New Roman" w:eastAsia="Times New Roman" w:hAnsi="Times New Roman" w:cs="Times New Roman"/>
-                <w:color w:val="000000"/>
-                <w:sz w:val="20"/>
-                <w:szCs w:val="20"/>
-              </w:rPr>
-              <w:t xml:space="preserve">, </w:t>
-            </w:r>
-            <w:r>
-              <w:rPr>
-                <w:rFonts w:ascii="Times New Roman" w:eastAsia="Times New Roman" w:hAnsi="Times New Roman" w:cs="Times New Roman"/>
-                <w:color w:val="000000"/>
-                <w:sz w:val="20"/>
-                <w:szCs w:val="20"/>
-              </w:rPr>
-              <w:t>88.85</w:t>
-            </w:r>
-            <w:r>
-              <w:rPr>
-                <w:rFonts w:ascii="Times New Roman" w:eastAsia="Times New Roman" w:hAnsi="Times New Roman" w:cs="Times New Roman"/>
-                <w:color w:val="000000"/>
-                <w:sz w:val="20"/>
-                <w:szCs w:val="20"/>
-              </w:rPr>
-              <w:t>%</w:t>
-            </w:r>
-          </w:p>
-        </w:tc>
-        <w:tc>
-          <w:tcPr>
-            <w:tcW w:w="2227" w:type="dxa"/>
-            <w:vMerge/>
-          </w:tcPr>
-          <w:p>
-            <w:pPr>
-              <w:jc w:val="center"/>
-            </w:pPr>
-          </w:p>
-        </w:tc>
-      </w:tr>
-      <w:tr>
-        <w:tc>
-          <w:tcPr>
-            <w:tcW w:w="594" w:type="dxa"/>
-          </w:tcPr>
-          <w:p>
-            <w:pPr>
-              <w:rPr>
-                <w:rFonts w:ascii="Times New Roman" w:hAnsi="Times New Roman" w:cs="Times New Roman"/>
-                <w:sz w:val="20"/>
-                <w:szCs w:val="20"/>
-              </w:rPr>
-            </w:pPr>
-            <w:r>
-              <w:rPr>
-                <w:rFonts w:ascii="Times New Roman" w:hAnsi="Times New Roman" w:cs="Times New Roman"/>
-                <w:sz w:val="20"/>
-                <w:szCs w:val="20"/>
-              </w:rPr>
-              <w:t>49</w:t>
-            </w:r>
-          </w:p>
-        </w:tc>
-        <w:tc>
-          <w:tcPr>
-            <w:tcW w:w="3320" w:type="dxa"/>
-          </w:tcPr>
-          <w:p>
-            <w:pPr>
-              <w:rPr>
-                <w:rFonts w:ascii="Times New Roman" w:hAnsi="Times New Roman" w:cs="Times New Roman"/>
-                <w:sz w:val="20"/>
-                <w:szCs w:val="20"/>
-              </w:rPr>
-            </w:pPr>
-            <w:r>
-              <w:rPr>
-                <w:rFonts w:ascii="Times New Roman" w:hAnsi="Times New Roman" w:cs="Times New Roman"/>
-                <w:sz w:val="20"/>
-                <w:szCs w:val="20"/>
-              </w:rPr>
-              <w:t>DEMOGRAPHIC</w:t>
-            </w:r>
-            <w:r>
-              <w:rPr>
-                <w:rFonts w:ascii="Times New Roman" w:hAnsi="Times New Roman" w:cs="Times New Roman"/>
-                <w:sz w:val="20"/>
-                <w:szCs w:val="20"/>
-              </w:rPr>
-              <w:t>12</w:t>
-            </w:r>
-          </w:p>
-        </w:tc>
-        <w:tc>
-          <w:tcPr>
-            <w:tcW w:w="1944" w:type="dxa"/>
-          </w:tcPr>
-          <w:p>
-            <w:pPr>
-              <w:jc w:val="center"/>
-              <w:rPr>
-                <w:rFonts w:ascii="Times New Roman" w:hAnsi="Times New Roman" w:cs="Times New Roman"/>
-                <w:sz w:val="20"/>
-                <w:szCs w:val="20"/>
-              </w:rPr>
-            </w:pPr>
-            <w:r>
-              <w:rPr>
-                <w:rFonts w:ascii="Times New Roman" w:hAnsi="Times New Roman" w:cs="Times New Roman"/>
-                <w:sz w:val="20"/>
-                <w:szCs w:val="20"/>
-              </w:rPr>
-              <w:t>0</w:t>
-            </w:r>
-          </w:p>
-        </w:tc>
-        <w:tc>
-          <w:tcPr>
-            <w:tcW w:w="1877" w:type="dxa"/>
-          </w:tcPr>
-          <w:p>
-            <w:pPr>
-              <w:jc w:val="center"/>
-              <w:rPr>
-                <w:rFonts w:ascii="Times New Roman" w:eastAsia="Times New Roman" w:hAnsi="Times New Roman" w:cs="Times New Roman"/>
-                <w:color w:val="000000"/>
-                <w:sz w:val="20"/>
-                <w:szCs w:val="20"/>
-              </w:rPr>
-            </w:pPr>
-            <w:r>
-              <w:rPr>
-                <w:rFonts w:ascii="Times New Roman" w:eastAsia="Times New Roman" w:hAnsi="Times New Roman" w:cs="Times New Roman"/>
-                <w:color w:val="000000"/>
-                <w:sz w:val="20"/>
-                <w:szCs w:val="20"/>
-              </w:rPr>
-              <w:t>High Card</w:t>
-            </w:r>
-            <w:r>
-              <w:rPr>
-                <w:rFonts w:ascii="Times New Roman" w:eastAsia="Times New Roman" w:hAnsi="Times New Roman" w:cs="Times New Roman"/>
-                <w:color w:val="000000"/>
-                <w:sz w:val="20"/>
-                <w:szCs w:val="20"/>
-              </w:rPr>
-              <w:t>.</w:t>
-            </w:r>
-            <w:r>
-              <w:rPr>
-                <w:rFonts w:ascii="Times New Roman" w:eastAsia="Times New Roman" w:hAnsi="Times New Roman" w:cs="Times New Roman"/>
-                <w:color w:val="000000"/>
-                <w:sz w:val="20"/>
-                <w:szCs w:val="20"/>
-              </w:rPr>
-              <w:t xml:space="preserve">, </w:t>
-            </w:r>
-            <w:r>
-              <w:rPr>
-                <w:rFonts w:ascii="Times New Roman" w:eastAsia="Times New Roman" w:hAnsi="Times New Roman" w:cs="Times New Roman"/>
-                <w:color w:val="000000"/>
-                <w:sz w:val="20"/>
-                <w:szCs w:val="20"/>
-              </w:rPr>
-              <w:t>72.58</w:t>
-            </w:r>
-            <w:r>
-              <w:rPr>
-                <w:rFonts w:ascii="Times New Roman" w:eastAsia="Times New Roman" w:hAnsi="Times New Roman" w:cs="Times New Roman"/>
-                <w:color w:val="000000"/>
-                <w:sz w:val="20"/>
-                <w:szCs w:val="20"/>
-              </w:rPr>
-              <w:t>%</w:t>
+              <w:t>, 72.58%</w:t>
             </w:r>
           </w:p>
         </w:tc>
@@ -53868,546 +53563,41 @@
           <w:noProof/>
         </w:rPr>
         <w:lastRenderedPageBreak/>
-        <mc:AlternateContent>
-          <mc:Choice Requires="wpg">
-            <w:drawing>
-              <wp:inline distT="114300" distB="114300" distL="114300" distR="114300" wp14:anchorId="5130FA48" wp14:editId="5EFE874D">
-                <wp:extent cx="6332220" cy="4013200"/>
-                <wp:effectExtent l="0" t="0" r="0" b="0"/>
-                <wp:docPr id="1" name="Group 1"/>
-                <wp:cNvGraphicFramePr/>
-                <a:graphic xmlns:a="http://schemas.openxmlformats.org/drawingml/2006/main">
-                  <a:graphicData uri="http://schemas.microsoft.com/office/word/2010/wordprocessingGroup">
-                    <wpg:wgp>
-                      <wpg:cNvGrpSpPr/>
-                      <wpg:grpSpPr>
-                        <a:xfrm>
-                          <a:off x="0" y="0"/>
-                          <a:ext cx="6332220" cy="4013200"/>
-                          <a:chOff x="2179890" y="1773400"/>
-                          <a:chExt cx="6332220" cy="4013200"/>
-                        </a:xfrm>
-                      </wpg:grpSpPr>
-                      <wpg:grpSp>
-                        <wpg:cNvPr id="2" name="Group 2"/>
-                        <wpg:cNvGrpSpPr/>
-                        <wpg:grpSpPr>
-                          <a:xfrm>
-                            <a:off x="2179890" y="1773400"/>
-                            <a:ext cx="6332220" cy="4013200"/>
-                            <a:chOff x="711075" y="370150"/>
-                            <a:chExt cx="6753075" cy="4271300"/>
-                          </a:xfrm>
-                        </wpg:grpSpPr>
-                        <wps:wsp>
-                          <wps:cNvPr id="3" name="Rectangle 3"/>
-                          <wps:cNvSpPr/>
-                          <wps:spPr>
-                            <a:xfrm>
-                              <a:off x="711075" y="370150"/>
-                              <a:ext cx="6753075" cy="4271300"/>
-                            </a:xfrm>
-                            <a:prstGeom prst="rect">
-                              <a:avLst/>
-                            </a:prstGeom>
-                            <a:noFill/>
-                            <a:ln>
-                              <a:noFill/>
-                            </a:ln>
-                          </wps:spPr>
-                          <wps:txbx>
-                            <w:txbxContent>
-                              <w:p>
-                                <w:pPr>
-                                  <w:spacing w:line="240" w:lineRule="auto"/>
-                                  <w:textDirection w:val="btLr"/>
-                                </w:pPr>
-                              </w:p>
-                            </w:txbxContent>
-                          </wps:txbx>
-                          <wps:bodyPr spcFirstLastPara="1" wrap="square" lIns="91425" tIns="91425" rIns="91425" bIns="91425" anchor="ctr" anchorCtr="0">
-                            <a:noAutofit/>
-                          </wps:bodyPr>
-                        </wps:wsp>
-                        <wps:wsp>
-                          <wps:cNvPr id="4" name="Rectangle: Rounded Corners 4"/>
-                          <wps:cNvSpPr/>
-                          <wps:spPr>
-                            <a:xfrm>
-                              <a:off x="711075" y="370150"/>
-                              <a:ext cx="2016300" cy="1967700"/>
-                            </a:xfrm>
-                            <a:prstGeom prst="roundRect">
-                              <a:avLst>
-                                <a:gd name="adj" fmla="val 16667"/>
-                              </a:avLst>
-                            </a:prstGeom>
-                            <a:solidFill>
-                              <a:srgbClr val="CCCCCC"/>
-                            </a:solidFill>
-                            <a:ln w="9525" cap="flat" cmpd="sng">
-                              <a:solidFill>
-                                <a:srgbClr val="000000"/>
-                              </a:solidFill>
-                              <a:prstDash val="solid"/>
-                              <a:round/>
-                              <a:headEnd type="none" w="sm" len="sm"/>
-                              <a:tailEnd type="none" w="sm" len="sm"/>
-                            </a:ln>
-                          </wps:spPr>
-                          <wps:txbx>
-                            <w:txbxContent>
-                              <w:p>
-                                <w:pPr>
-                                  <w:spacing w:line="240" w:lineRule="auto"/>
-                                  <w:jc w:val="center"/>
-                                  <w:textDirection w:val="btLr"/>
-                                </w:pPr>
-                                <w:r>
-                                  <w:rPr>
-                                    <w:rFonts w:ascii="Arial" w:eastAsia="Arial" w:hAnsi="Arial" w:cs="Arial"/>
-                                    <w:b/>
-                                    <w:i/>
-                                    <w:color w:val="000000"/>
-                                    <w:sz w:val="28"/>
-                                  </w:rPr>
-                                  <w:t>Bar plot</w:t>
-                                </w:r>
-                              </w:p>
-                            </w:txbxContent>
-                          </wps:txbx>
-                          <wps:bodyPr spcFirstLastPara="1" wrap="square" lIns="91425" tIns="91425" rIns="91425" bIns="91425" anchor="ctr" anchorCtr="0">
-                            <a:noAutofit/>
-                          </wps:bodyPr>
-                        </wps:wsp>
-                        <wps:wsp>
-                          <wps:cNvPr id="5" name="Rectangle: Rounded Corners 5"/>
-                          <wps:cNvSpPr/>
-                          <wps:spPr>
-                            <a:xfrm>
-                              <a:off x="3035625" y="370150"/>
-                              <a:ext cx="2016300" cy="1967700"/>
-                            </a:xfrm>
-                            <a:prstGeom prst="roundRect">
-                              <a:avLst>
-                                <a:gd name="adj" fmla="val 16667"/>
-                              </a:avLst>
-                            </a:prstGeom>
-                            <a:solidFill>
-                              <a:srgbClr val="CCCCCC"/>
-                            </a:solidFill>
-                            <a:ln w="9525" cap="flat" cmpd="sng">
-                              <a:solidFill>
-                                <a:srgbClr val="000000"/>
-                              </a:solidFill>
-                              <a:prstDash val="solid"/>
-                              <a:round/>
-                              <a:headEnd type="none" w="sm" len="sm"/>
-                              <a:tailEnd type="none" w="sm" len="sm"/>
-                            </a:ln>
-                          </wps:spPr>
-                          <wps:txbx>
-                            <w:txbxContent>
-                              <w:p>
-                                <w:pPr>
-                                  <w:spacing w:line="240" w:lineRule="auto"/>
-                                  <w:jc w:val="center"/>
-                                  <w:textDirection w:val="btLr"/>
-                                </w:pPr>
-                                <w:r>
-                                  <w:rPr>
-                                    <w:rFonts w:ascii="Arial" w:eastAsia="Arial" w:hAnsi="Arial" w:cs="Arial"/>
-                                    <w:b/>
-                                    <w:i/>
-                                    <w:color w:val="000000"/>
-                                    <w:sz w:val="28"/>
-                                  </w:rPr>
-                                  <w:t>Bar plot</w:t>
-                                </w:r>
-                              </w:p>
-                            </w:txbxContent>
-                          </wps:txbx>
-                          <wps:bodyPr spcFirstLastPara="1" wrap="square" lIns="91425" tIns="91425" rIns="91425" bIns="91425" anchor="ctr" anchorCtr="0">
-                            <a:noAutofit/>
-                          </wps:bodyPr>
-                        </wps:wsp>
-                        <wps:wsp>
-                          <wps:cNvPr id="6" name="Rectangle: Rounded Corners 6"/>
-                          <wps:cNvSpPr/>
-                          <wps:spPr>
-                            <a:xfrm>
-                              <a:off x="5360175" y="370150"/>
-                              <a:ext cx="2016300" cy="1967700"/>
-                            </a:xfrm>
-                            <a:prstGeom prst="roundRect">
-                              <a:avLst>
-                                <a:gd name="adj" fmla="val 16667"/>
-                              </a:avLst>
-                            </a:prstGeom>
-                            <a:solidFill>
-                              <a:srgbClr val="CCCCCC"/>
-                            </a:solidFill>
-                            <a:ln w="9525" cap="flat" cmpd="sng">
-                              <a:solidFill>
-                                <a:srgbClr val="000000"/>
-                              </a:solidFill>
-                              <a:prstDash val="solid"/>
-                              <a:round/>
-                              <a:headEnd type="none" w="sm" len="sm"/>
-                              <a:tailEnd type="none" w="sm" len="sm"/>
-                            </a:ln>
-                          </wps:spPr>
-                          <wps:txbx>
-                            <w:txbxContent>
-                              <w:p>
-                                <w:pPr>
-                                  <w:spacing w:line="240" w:lineRule="auto"/>
-                                  <w:jc w:val="center"/>
-                                  <w:textDirection w:val="btLr"/>
-                                </w:pPr>
-                                <w:r>
-                                  <w:rPr>
-                                    <w:rFonts w:ascii="Arial" w:eastAsia="Arial" w:hAnsi="Arial" w:cs="Arial"/>
-                                    <w:b/>
-                                    <w:i/>
-                                    <w:color w:val="000000"/>
-                                    <w:sz w:val="28"/>
-                                  </w:rPr>
-                                  <w:t>Bar plot</w:t>
-                                </w:r>
-                              </w:p>
-                            </w:txbxContent>
-                          </wps:txbx>
-                          <wps:bodyPr spcFirstLastPara="1" wrap="square" lIns="91425" tIns="91425" rIns="91425" bIns="91425" anchor="ctr" anchorCtr="0">
-                            <a:noAutofit/>
-                          </wps:bodyPr>
-                        </wps:wsp>
-                        <wps:wsp>
-                          <wps:cNvPr id="7" name="Rectangle: Rounded Corners 7"/>
-                          <wps:cNvSpPr/>
-                          <wps:spPr>
-                            <a:xfrm>
-                              <a:off x="711075" y="2673750"/>
-                              <a:ext cx="2016300" cy="1967700"/>
-                            </a:xfrm>
-                            <a:prstGeom prst="roundRect">
-                              <a:avLst>
-                                <a:gd name="adj" fmla="val 16667"/>
-                              </a:avLst>
-                            </a:prstGeom>
-                            <a:solidFill>
-                              <a:srgbClr val="CCCCCC"/>
-                            </a:solidFill>
-                            <a:ln w="9525" cap="flat" cmpd="sng">
-                              <a:solidFill>
-                                <a:srgbClr val="000000"/>
-                              </a:solidFill>
-                              <a:prstDash val="solid"/>
-                              <a:round/>
-                              <a:headEnd type="none" w="sm" len="sm"/>
-                              <a:tailEnd type="none" w="sm" len="sm"/>
-                            </a:ln>
-                          </wps:spPr>
-                          <wps:txbx>
-                            <w:txbxContent>
-                              <w:p>
-                                <w:pPr>
-                                  <w:spacing w:line="240" w:lineRule="auto"/>
-                                  <w:jc w:val="center"/>
-                                  <w:textDirection w:val="btLr"/>
-                                </w:pPr>
-                                <w:r>
-                                  <w:rPr>
-                                    <w:rFonts w:ascii="Arial" w:eastAsia="Arial" w:hAnsi="Arial" w:cs="Arial"/>
-                                    <w:b/>
-                                    <w:i/>
-                                    <w:color w:val="000000"/>
-                                    <w:sz w:val="28"/>
-                                  </w:rPr>
-                                  <w:t>Histogram</w:t>
-                                </w:r>
-                              </w:p>
-                            </w:txbxContent>
-                          </wps:txbx>
-                          <wps:bodyPr spcFirstLastPara="1" wrap="square" lIns="91425" tIns="91425" rIns="91425" bIns="91425" anchor="ctr" anchorCtr="0">
-                            <a:noAutofit/>
-                          </wps:bodyPr>
-                        </wps:wsp>
-                        <wps:wsp>
-                          <wps:cNvPr id="8" name="Rectangle: Rounded Corners 8"/>
-                          <wps:cNvSpPr/>
-                          <wps:spPr>
-                            <a:xfrm>
-                              <a:off x="3035625" y="2673750"/>
-                              <a:ext cx="2016300" cy="1967700"/>
-                            </a:xfrm>
-                            <a:prstGeom prst="roundRect">
-                              <a:avLst>
-                                <a:gd name="adj" fmla="val 16667"/>
-                              </a:avLst>
-                            </a:prstGeom>
-                            <a:solidFill>
-                              <a:srgbClr val="CCCCCC"/>
-                            </a:solidFill>
-                            <a:ln w="9525" cap="flat" cmpd="sng">
-                              <a:solidFill>
-                                <a:srgbClr val="000000"/>
-                              </a:solidFill>
-                              <a:prstDash val="solid"/>
-                              <a:round/>
-                              <a:headEnd type="none" w="sm" len="sm"/>
-                              <a:tailEnd type="none" w="sm" len="sm"/>
-                            </a:ln>
-                          </wps:spPr>
-                          <wps:txbx>
-                            <w:txbxContent>
-                              <w:p>
-                                <w:pPr>
-                                  <w:spacing w:line="240" w:lineRule="auto"/>
-                                  <w:jc w:val="center"/>
-                                  <w:textDirection w:val="btLr"/>
-                                </w:pPr>
-                                <w:r>
-                                  <w:rPr>
-                                    <w:rFonts w:ascii="Arial" w:eastAsia="Arial" w:hAnsi="Arial" w:cs="Arial"/>
-                                    <w:b/>
-                                    <w:i/>
-                                    <w:color w:val="000000"/>
-                                    <w:sz w:val="28"/>
-                                  </w:rPr>
-                                  <w:t>Histogram</w:t>
-                                </w:r>
-                              </w:p>
-                            </w:txbxContent>
-                          </wps:txbx>
-                          <wps:bodyPr spcFirstLastPara="1" wrap="square" lIns="91425" tIns="91425" rIns="91425" bIns="91425" anchor="ctr" anchorCtr="0">
-                            <a:noAutofit/>
-                          </wps:bodyPr>
-                        </wps:wsp>
-                        <wps:wsp>
-                          <wps:cNvPr id="9" name="Rectangle: Rounded Corners 9"/>
-                          <wps:cNvSpPr/>
-                          <wps:spPr>
-                            <a:xfrm>
-                              <a:off x="5447850" y="2673750"/>
-                              <a:ext cx="2016300" cy="1967700"/>
-                            </a:xfrm>
-                            <a:prstGeom prst="roundRect">
-                              <a:avLst>
-                                <a:gd name="adj" fmla="val 16667"/>
-                              </a:avLst>
-                            </a:prstGeom>
-                            <a:solidFill>
-                              <a:srgbClr val="CCCCCC"/>
-                            </a:solidFill>
-                            <a:ln w="9525" cap="flat" cmpd="sng">
-                              <a:solidFill>
-                                <a:srgbClr val="000000"/>
-                              </a:solidFill>
-                              <a:prstDash val="solid"/>
-                              <a:round/>
-                              <a:headEnd type="none" w="sm" len="sm"/>
-                              <a:tailEnd type="none" w="sm" len="sm"/>
-                            </a:ln>
-                          </wps:spPr>
-                          <wps:txbx>
-                            <w:txbxContent>
-                              <w:p>
-                                <w:pPr>
-                                  <w:spacing w:line="240" w:lineRule="auto"/>
-                                  <w:jc w:val="center"/>
-                                  <w:textDirection w:val="btLr"/>
-                                </w:pPr>
-                                <w:r>
-                                  <w:rPr>
-                                    <w:rFonts w:ascii="Arial" w:eastAsia="Arial" w:hAnsi="Arial" w:cs="Arial"/>
-                                    <w:b/>
-                                    <w:i/>
-                                    <w:color w:val="000000"/>
-                                    <w:sz w:val="28"/>
-                                  </w:rPr>
-                                  <w:t>Histogram</w:t>
-                                </w:r>
-                              </w:p>
-                            </w:txbxContent>
-                          </wps:txbx>
-                          <wps:bodyPr spcFirstLastPara="1" wrap="square" lIns="91425" tIns="91425" rIns="91425" bIns="91425" anchor="ctr" anchorCtr="0">
-                            <a:noAutofit/>
-                          </wps:bodyPr>
-                        </wps:wsp>
-                      </wpg:grpSp>
-                    </wpg:wgp>
-                  </a:graphicData>
-                </a:graphic>
-              </wp:inline>
-            </w:drawing>
-          </mc:Choice>
-          <mc:Fallback>
-            <w:pict>
-              <v:group w14:anchorId="5130FA48" id="Group 1" o:spid="_x0000_s1026" style="width:498.6pt;height:316pt;mso-position-horizontal-relative:char;mso-position-vertical-relative:line" coordorigin="21798,17734" coordsize="63322,40132" o:gfxdata="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">
-                <v:group id="Group 2" o:spid="_x0000_s1027" style="position:absolute;left:21798;top:17734;width:63323;height:40132" coordorigin="7110,3701" coordsize="67530,42713" o:gfxdata="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">
-                  <v:rect id="Rectangle 3" o:spid="_x0000_s1028" style="position:absolute;left:7110;top:3701;width:67531;height:42713;visibility:visible;mso-wrap-style:square;v-text-anchor:middle" o:gfxdata="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" filled="f" stroked="f">
-                    <v:textbox inset="2.53958mm,2.53958mm,2.53958mm,2.53958mm">
-                      <w:txbxContent>
-                        <w:p>
-                          <w:pPr>
-                            <w:spacing w:line="240" w:lineRule="auto"/>
-                            <w:textDirection w:val="btLr"/>
-                          </w:pPr>
-                        </w:p>
-                      </w:txbxContent>
-                    </v:textbox>
-                  </v:rect>
-                  <v:roundrect id="Rectangle: Rounded Corners 4" o:spid="_x0000_s1029" style="position:absolute;left:7110;top:3701;width:20163;height:19677;visibility:visible;mso-wrap-style:square;v-text-anchor:middle" arcsize="10923f" o:gfxdata="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" fillcolor="#ccc">
-                    <v:stroke startarrowwidth="narrow" startarrowlength="short" endarrowwidth="narrow" endarrowlength="short"/>
-                    <v:textbox inset="2.53958mm,2.53958mm,2.53958mm,2.53958mm">
-                      <w:txbxContent>
-                        <w:p>
-                          <w:pPr>
-                            <w:spacing w:line="240" w:lineRule="auto"/>
-                            <w:jc w:val="center"/>
-                            <w:textDirection w:val="btLr"/>
-                          </w:pPr>
-                          <w:r>
-                            <w:rPr>
-                              <w:rFonts w:ascii="Arial" w:eastAsia="Arial" w:hAnsi="Arial" w:cs="Arial"/>
-                              <w:b/>
-                              <w:i/>
-                              <w:color w:val="000000"/>
-                              <w:sz w:val="28"/>
-                            </w:rPr>
-                            <w:t>Bar plot</w:t>
-                          </w:r>
-                        </w:p>
-                      </w:txbxContent>
-                    </v:textbox>
-                  </v:roundrect>
-                  <v:roundrect id="Rectangle: Rounded Corners 5" o:spid="_x0000_s1030" style="position:absolute;left:30356;top:3701;width:20163;height:19677;visibility:visible;mso-wrap-style:square;v-text-anchor:middle" arcsize="10923f" o:gfxdata="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" fillcolor="#ccc">
-                    <v:stroke startarrowwidth="narrow" startarrowlength="short" endarrowwidth="narrow" endarrowlength="short"/>
-                    <v:textbox inset="2.53958mm,2.53958mm,2.53958mm,2.53958mm">
-                      <w:txbxContent>
-                        <w:p>
-                          <w:pPr>
-                            <w:spacing w:line="240" w:lineRule="auto"/>
-                            <w:jc w:val="center"/>
-                            <w:textDirection w:val="btLr"/>
-                          </w:pPr>
-                          <w:r>
-                            <w:rPr>
-                              <w:rFonts w:ascii="Arial" w:eastAsia="Arial" w:hAnsi="Arial" w:cs="Arial"/>
-                              <w:b/>
-                              <w:i/>
-                              <w:color w:val="000000"/>
-                              <w:sz w:val="28"/>
-                            </w:rPr>
-                            <w:t>Bar plot</w:t>
-                          </w:r>
-                        </w:p>
-                      </w:txbxContent>
-                    </v:textbox>
-                  </v:roundrect>
-                  <v:roundrect id="Rectangle: Rounded Corners 6" o:spid="_x0000_s1031" style="position:absolute;left:53601;top:3701;width:20163;height:19677;visibility:visible;mso-wrap-style:square;v-text-anchor:middle" arcsize="10923f" o:gfxdata="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" fillcolor="#ccc">
-                    <v:stroke startarrowwidth="narrow" startarrowlength="short" endarrowwidth="narrow" endarrowlength="short"/>
-                    <v:textbox inset="2.53958mm,2.53958mm,2.53958mm,2.53958mm">
-                      <w:txbxContent>
-                        <w:p>
-                          <w:pPr>
-                            <w:spacing w:line="240" w:lineRule="auto"/>
-                            <w:jc w:val="center"/>
-                            <w:textDirection w:val="btLr"/>
-                          </w:pPr>
-                          <w:r>
-                            <w:rPr>
-                              <w:rFonts w:ascii="Arial" w:eastAsia="Arial" w:hAnsi="Arial" w:cs="Arial"/>
-                              <w:b/>
-                              <w:i/>
-                              <w:color w:val="000000"/>
-                              <w:sz w:val="28"/>
-                            </w:rPr>
-                            <w:t>Bar plot</w:t>
-                          </w:r>
-                        </w:p>
-                      </w:txbxContent>
-                    </v:textbox>
-                  </v:roundrect>
-                  <v:roundrect id="Rectangle: Rounded Corners 7" o:spid="_x0000_s1032" style="position:absolute;left:7110;top:26737;width:20163;height:19677;visibility:visible;mso-wrap-style:square;v-text-anchor:middle" arcsize="10923f" o:gfxdata="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" fillcolor="#ccc">
-                    <v:stroke startarrowwidth="narrow" startarrowlength="short" endarrowwidth="narrow" endarrowlength="short"/>
-                    <v:textbox inset="2.53958mm,2.53958mm,2.53958mm,2.53958mm">
-                      <w:txbxContent>
-                        <w:p>
-                          <w:pPr>
-                            <w:spacing w:line="240" w:lineRule="auto"/>
-                            <w:jc w:val="center"/>
-                            <w:textDirection w:val="btLr"/>
-                          </w:pPr>
-                          <w:r>
-                            <w:rPr>
-                              <w:rFonts w:ascii="Arial" w:eastAsia="Arial" w:hAnsi="Arial" w:cs="Arial"/>
-                              <w:b/>
-                              <w:i/>
-                              <w:color w:val="000000"/>
-                              <w:sz w:val="28"/>
-                            </w:rPr>
-                            <w:t>Histogram</w:t>
-                          </w:r>
-                        </w:p>
-                      </w:txbxContent>
-                    </v:textbox>
-                  </v:roundrect>
-                  <v:roundrect id="Rectangle: Rounded Corners 8" o:spid="_x0000_s1033" style="position:absolute;left:30356;top:26737;width:20163;height:19677;visibility:visible;mso-wrap-style:square;v-text-anchor:middle" arcsize="10923f" o:gfxdata="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" fillcolor="#ccc">
-                    <v:stroke startarrowwidth="narrow" startarrowlength="short" endarrowwidth="narrow" endarrowlength="short"/>
-                    <v:textbox inset="2.53958mm,2.53958mm,2.53958mm,2.53958mm">
-                      <w:txbxContent>
-                        <w:p>
-                          <w:pPr>
-                            <w:spacing w:line="240" w:lineRule="auto"/>
-                            <w:jc w:val="center"/>
-                            <w:textDirection w:val="btLr"/>
-                          </w:pPr>
-                          <w:r>
-                            <w:rPr>
-                              <w:rFonts w:ascii="Arial" w:eastAsia="Arial" w:hAnsi="Arial" w:cs="Arial"/>
-                              <w:b/>
-                              <w:i/>
-                              <w:color w:val="000000"/>
-                              <w:sz w:val="28"/>
-                            </w:rPr>
-                            <w:t>Histogram</w:t>
-                          </w:r>
-                        </w:p>
-                      </w:txbxContent>
-                    </v:textbox>
-                  </v:roundrect>
-                  <v:roundrect id="Rectangle: Rounded Corners 9" o:spid="_x0000_s1034" style="position:absolute;left:54478;top:26737;width:20163;height:19677;visibility:visible;mso-wrap-style:square;v-text-anchor:middle" arcsize="10923f" o:gfxdata="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" fillcolor="#ccc">
-                    <v:stroke startarrowwidth="narrow" startarrowlength="short" endarrowwidth="narrow" endarrowlength="short"/>
-                    <v:textbox inset="2.53958mm,2.53958mm,2.53958mm,2.53958mm">
-                      <w:txbxContent>
-                        <w:p>
-                          <w:pPr>
-                            <w:spacing w:line="240" w:lineRule="auto"/>
-                            <w:jc w:val="center"/>
-                            <w:textDirection w:val="btLr"/>
-                          </w:pPr>
-                          <w:r>
-                            <w:rPr>
-                              <w:rFonts w:ascii="Arial" w:eastAsia="Arial" w:hAnsi="Arial" w:cs="Arial"/>
-                              <w:b/>
-                              <w:i/>
-                              <w:color w:val="000000"/>
-                              <w:sz w:val="28"/>
-                            </w:rPr>
-                            <w:t>Histogram</w:t>
-                          </w:r>
-                        </w:p>
-                      </w:txbxContent>
-                    </v:textbox>
-                  </v:roundrect>
-                </v:group>
-                <w10:anchorlock/>
-              </v:group>
-            </w:pict>
-          </mc:Fallback>
-        </mc:AlternateContent>
+        <w:drawing>
+          <wp:inline distT="0" distB="0" distL="0" distR="0" wp14:anchorId="0980E968" wp14:editId="629DDCC3">
+            <wp:extent cx="6332220" cy="4366895"/>
+            <wp:effectExtent l="0" t="0" r="0" b="0"/>
+            <wp:docPr id="1" name="Picture 1" descr="Chart, bar chart, box and whisker chart&#10;&#10;Description automatically generated"/>
+            <wp:cNvGraphicFramePr>
+              <a:graphicFrameLocks xmlns:a="http://schemas.openxmlformats.org/drawingml/2006/main" noChangeAspect="1"/>
+            </wp:cNvGraphicFramePr>
+            <a:graphic xmlns:a="http://schemas.openxmlformats.org/drawingml/2006/main">
+              <a:graphicData uri="http://schemas.openxmlformats.org/drawingml/2006/picture">
+                <pic:pic xmlns:pic="http://schemas.openxmlformats.org/drawingml/2006/picture">
+                  <pic:nvPicPr>
+                    <pic:cNvPr id="1" name="Picture 1" descr="Chart, bar chart, box and whisker chart&#10;&#10;Description automatically generated"/>
+                    <pic:cNvPicPr/>
+                  </pic:nvPicPr>
+                  <pic:blipFill>
+                    <a:blip r:embed="rId9"/>
+                    <a:stretch>
+                      <a:fillRect/>
+                    </a:stretch>
+                  </pic:blipFill>
+                  <pic:spPr>
+                    <a:xfrm>
+                      <a:off x="0" y="0"/>
+                      <a:ext cx="6332220" cy="4366895"/>
+                    </a:xfrm>
+                    <a:prstGeom prst="rect">
+                      <a:avLst/>
+                    </a:prstGeom>
+                  </pic:spPr>
+                </pic:pic>
+              </a:graphicData>
+            </a:graphic>
+          </wp:inline>
+        </w:drawing>
       </w:r>
     </w:p>
     <w:p>
@@ -54551,21 +53741,7 @@
         <w:rPr>
           <w:rFonts w:ascii="Times New Roman" w:hAnsi="Times New Roman" w:cs="Times New Roman"/>
         </w:rPr>
-        <w:t xml:space="preserve">Identify </w:t>
-      </w:r>
-      <w:proofErr w:type="gramStart"/>
-      <w:r>
-        <w:rPr>
-          <w:rFonts w:ascii="Times New Roman" w:hAnsi="Times New Roman" w:cs="Times New Roman"/>
-        </w:rPr>
-        <w:t>none</w:t>
-      </w:r>
-      <w:proofErr w:type="gramEnd"/>
-      <w:r>
-        <w:rPr>
-          <w:rFonts w:ascii="Times New Roman" w:hAnsi="Times New Roman" w:cs="Times New Roman"/>
-        </w:rPr>
-        <w:t xml:space="preserve"> business related columns. Drop survey columns: STARTDATE, ENDDATE, PROGRESS, DURATION, FINISHED and RECORDEDDATE</w:t>
+        <w:t>Identify none business related columns. Drop survey columns: STARTDATE, ENDDATE, PROGRESS, DURATION, FINISHED and RECORDEDDATE</w:t>
       </w:r>
     </w:p>
     <w:p/>
@@ -54595,21 +53771,7 @@
         <w:rPr>
           <w:rFonts w:ascii="Times New Roman" w:hAnsi="Times New Roman" w:cs="Times New Roman"/>
         </w:rPr>
-        <w:t xml:space="preserve">Although Survey is a great way to collect data, </w:t>
-      </w:r>
-      <w:proofErr w:type="gramStart"/>
-      <w:r>
-        <w:rPr>
-          <w:rFonts w:ascii="Times New Roman" w:hAnsi="Times New Roman" w:cs="Times New Roman"/>
-        </w:rPr>
-        <w:t>It</w:t>
-      </w:r>
-      <w:proofErr w:type="gramEnd"/>
-      <w:r>
-        <w:rPr>
-          <w:rFonts w:ascii="Times New Roman" w:hAnsi="Times New Roman" w:cs="Times New Roman"/>
-        </w:rPr>
-        <w:t xml:space="preserve"> </w:t>
+        <w:t xml:space="preserve">Although Survey is a great way to collect data, It </w:t>
       </w:r>
       <w:r>
         <w:rPr>
@@ -54817,21 +53979,7 @@
         <w:rPr>
           <w:rFonts w:ascii="Times New Roman" w:hAnsi="Times New Roman" w:cs="Times New Roman"/>
         </w:rPr>
-        <w:t xml:space="preserve">. We </w:t>
-      </w:r>
-      <w:proofErr w:type="gramStart"/>
-      <w:r>
-        <w:rPr>
-          <w:rFonts w:ascii="Times New Roman" w:hAnsi="Times New Roman" w:cs="Times New Roman"/>
-        </w:rPr>
-        <w:t>have to</w:t>
-      </w:r>
-      <w:proofErr w:type="gramEnd"/>
-      <w:r>
-        <w:rPr>
-          <w:rFonts w:ascii="Times New Roman" w:hAnsi="Times New Roman" w:cs="Times New Roman"/>
-        </w:rPr>
-        <w:t xml:space="preserve"> look at the data one at a time to decide if data is valid. We </w:t>
+        <w:t xml:space="preserve">. We have to look at the data one at a time to decide if data is valid. We </w:t>
       </w:r>
       <w:r>
         <w:rPr>
@@ -55093,8 +54241,8 @@
       </w:pPr>
     </w:p>
     <w:sectPr>
-      <w:footerReference w:type="default" r:id="rId9"/>
-      <w:footerReference w:type="first" r:id="rId10"/>
+      <w:footerReference w:type="default" r:id="rId10"/>
+      <w:footerReference w:type="first" r:id="rId11"/>
       <w:pgSz w:w="12240" w:h="15840"/>
       <w:pgMar w:top="1134" w:right="1134" w:bottom="1134" w:left="1134" w:header="0" w:footer="431" w:gutter="0"/>
       <w:pgNumType w:start="1"/>

</xml_diff>